<commit_message>
Reading Azure Fundamentals/Azure AD Connect
</commit_message>
<xml_diff>
--- a/Pluralsight Azure Secure Resources.docx
+++ b/Pluralsight Azure Secure Resources.docx
@@ -8,19 +8,11 @@
           <w:b/>
         </w:rPr>
       </w:pPr>
-      <w:proofErr w:type="spellStart"/>
-      <w:r>
-        <w:rPr>
-          <w:b/>
-        </w:rPr>
-        <w:t>Pluralsight</w:t>
-      </w:r>
-      <w:proofErr w:type="spellEnd"/>
-      <w:r>
-        <w:rPr>
-          <w:b/>
-        </w:rPr>
-        <w:t xml:space="preserve"> Azure Secure Resources:</w:t>
+      <w:r>
+        <w:rPr>
+          <w:b/>
+        </w:rPr>
+        <w:t>Pluralsight Azure Secure Resources:</w:t>
       </w:r>
     </w:p>
     <w:p>
@@ -253,13 +245,8 @@
         <w:spacing w:after="0" w:line="240" w:lineRule="auto"/>
       </w:pPr>
       <w:r>
-        <w:t xml:space="preserve">User accounts, computer, accounts, group accounts, </w:t>
-      </w:r>
-      <w:proofErr w:type="spellStart"/>
-      <w:r>
-        <w:t>etc</w:t>
-      </w:r>
-      <w:proofErr w:type="spellEnd"/>
+        <w:t>User accounts, computer, accounts, group accounts, etc</w:t>
+      </w:r>
     </w:p>
     <w:p>
       <w:pPr>
@@ -711,13 +698,8 @@
         <w:spacing w:after="0" w:line="240" w:lineRule="auto"/>
       </w:pPr>
       <w:r>
-        <w:t xml:space="preserve">Can only create users and groups from console or Azure </w:t>
-      </w:r>
-      <w:proofErr w:type="spellStart"/>
-      <w:r>
-        <w:t>Powershell</w:t>
-      </w:r>
-      <w:proofErr w:type="spellEnd"/>
+        <w:t>Can only create users and groups from console or Azure Powershell</w:t>
+      </w:r>
     </w:p>
     <w:p>
       <w:pPr>
@@ -729,21 +711,8 @@
         <w:spacing w:after="0" w:line="240" w:lineRule="auto"/>
       </w:pPr>
       <w:r>
-        <w:t xml:space="preserve">Can edit computers </w:t>
-      </w:r>
-      <w:proofErr w:type="spellStart"/>
-      <w:r>
-        <w:t>gpo</w:t>
-      </w:r>
-      <w:proofErr w:type="spellEnd"/>
-      <w:r>
-        <w:t xml:space="preserve">, users </w:t>
-      </w:r>
-      <w:proofErr w:type="spellStart"/>
-      <w:r>
-        <w:t>gpo</w:t>
-      </w:r>
-      <w:proofErr w:type="spellEnd"/>
+        <w:t>Can edit computers gpo, users gpo</w:t>
+      </w:r>
     </w:p>
     <w:p>
       <w:pPr>
@@ -980,35 +949,7 @@
         <w:rPr>
           <w:b/>
         </w:rPr>
-        <w:t>{</w:t>
-      </w:r>
-      <w:proofErr w:type="spellStart"/>
-      <w:r>
-        <w:rPr>
-          <w:b/>
-        </w:rPr>
-        <w:t>tenant_id</w:t>
-      </w:r>
-      <w:proofErr w:type="spellEnd"/>
-      <w:r>
-        <w:rPr>
-          <w:b/>
-        </w:rPr>
-        <w:t xml:space="preserve">} identifier for the tenant where the requests will be served (GUID, Registered domain name, </w:t>
-      </w:r>
-      <w:proofErr w:type="spellStart"/>
-      <w:r>
-        <w:rPr>
-          <w:b/>
-        </w:rPr>
-        <w:t>myorganization</w:t>
-      </w:r>
-      <w:proofErr w:type="spellEnd"/>
-      <w:r>
-        <w:rPr>
-          <w:b/>
-        </w:rPr>
-        <w:t xml:space="preserve"> alias, me alias when delegated permissions scope)</w:t>
+        <w:t>{tenant_id} identifier for the tenant where the requests will be served (GUID, Registered domain name, myorganization alias, me alias when delegated permissions scope)</w:t>
       </w:r>
     </w:p>
     <w:p>
@@ -1027,21 +968,7 @@
         <w:rPr>
           <w:b/>
         </w:rPr>
-        <w:t>{</w:t>
-      </w:r>
-      <w:proofErr w:type="spellStart"/>
-      <w:r>
-        <w:rPr>
-          <w:b/>
-        </w:rPr>
-        <w:t>resource_path</w:t>
-      </w:r>
-      <w:proofErr w:type="spellEnd"/>
-      <w:r>
-        <w:rPr>
-          <w:b/>
-        </w:rPr>
-        <w:t>} – specific resource to the path – resource path table shown</w:t>
+        <w:t>{resource_path} – specific resource to the path – resource path table shown</w:t>
       </w:r>
     </w:p>
     <w:p>
@@ -1155,21 +1082,7 @@
         <w:rPr>
           <w:b/>
         </w:rPr>
-        <w:t>{</w:t>
-      </w:r>
-      <w:proofErr w:type="spellStart"/>
-      <w:r>
-        <w:rPr>
-          <w:b/>
-        </w:rPr>
-        <w:t>api_version</w:t>
-      </w:r>
-      <w:proofErr w:type="spellEnd"/>
-      <w:r>
-        <w:rPr>
-          <w:b/>
-        </w:rPr>
-        <w:t>} – beta, 1.6, 1.5, 2013/11/08 types.</w:t>
+        <w:t>{api_version} – beta, 1.6, 1.5, 2013/11/08 types.</w:t>
       </w:r>
     </w:p>
     <w:p>
@@ -1295,21 +1208,8 @@
         </w:numPr>
         <w:spacing w:after="0" w:line="240" w:lineRule="auto"/>
       </w:pPr>
-      <w:proofErr w:type="spellStart"/>
-      <w:r>
-        <w:t>Pluralsight</w:t>
-      </w:r>
-      <w:proofErr w:type="spellEnd"/>
-      <w:r>
-        <w:t xml:space="preserve"> Courses – Oauth2, OpenID Connect, and JSON Web Tokens (JWT) (Dominick </w:t>
-      </w:r>
-      <w:proofErr w:type="spellStart"/>
-      <w:r>
-        <w:t>Baier</w:t>
-      </w:r>
-      <w:proofErr w:type="spellEnd"/>
-      <w:r>
-        <w:t>)</w:t>
+      <w:r>
+        <w:t>Pluralsight Courses – Oauth2, OpenID Connect, and JSON Web Tokens (JWT) (Dominick Baier)</w:t>
       </w:r>
     </w:p>
     <w:p>
@@ -1606,21 +1506,421 @@
       <w:r>
         <w:t>Access token is used to authenticate to secured resourced</w:t>
       </w:r>
+    </w:p>
+    <w:p>
+      <w:pPr>
+        <w:pStyle w:val="ListParagraph"/>
+        <w:numPr>
+          <w:ilvl w:val="0"/>
+          <w:numId w:val="10"/>
+        </w:numPr>
+        <w:spacing w:after="0" w:line="240" w:lineRule="auto"/>
+      </w:pPr>
+      <w:r>
+        <w:t>Data from secured resource returned to client application</w:t>
+      </w:r>
+    </w:p>
+    <w:p>
+      <w:pPr>
+        <w:spacing w:after="0" w:line="240" w:lineRule="auto"/>
+      </w:pPr>
+    </w:p>
+    <w:p>
+      <w:pPr>
+        <w:spacing w:after="0" w:line="240" w:lineRule="auto"/>
+        <w:rPr>
+          <w:b/>
+        </w:rPr>
+      </w:pPr>
+      <w:r>
+        <w:rPr>
+          <w:b/>
+        </w:rPr>
+        <w:t>OAuth 2.0 Error Handling</w:t>
+      </w:r>
+    </w:p>
+    <w:p>
+      <w:pPr>
+        <w:spacing w:after="0" w:line="240" w:lineRule="auto"/>
+      </w:pPr>
+      <w:r>
+        <w:t>Invalid_request, unauthorized_client, access_denied, unsupported_response_type, server_error, temporarily_unavailable, invalid_resource.</w:t>
+      </w:r>
+    </w:p>
+    <w:p>
+      <w:pPr>
+        <w:spacing w:after="0" w:line="240" w:lineRule="auto"/>
+      </w:pPr>
+      <w:r>
+        <w:t>400:invalid_request, 401:invalid_token, 403:insufficient_scope, 403:insufficient_access</w:t>
+      </w:r>
+    </w:p>
+    <w:p>
+      <w:pPr>
+        <w:spacing w:after="0" w:line="240" w:lineRule="auto"/>
+      </w:pPr>
+    </w:p>
+    <w:p>
+      <w:pPr>
+        <w:spacing w:after="0" w:line="240" w:lineRule="auto"/>
+      </w:pPr>
+      <w:r>
+        <w:t xml:space="preserve">Best </w:t>
+      </w:r>
+      <w:r>
+        <w:t>Practices</w:t>
+      </w:r>
+      <w:r>
+        <w:t>:</w:t>
+      </w:r>
+    </w:p>
+    <w:p>
+      <w:pPr>
+        <w:spacing w:after="0" w:line="240" w:lineRule="auto"/>
+      </w:pPr>
+      <w:r>
+        <w:t xml:space="preserve">Use Authorization Code Grant Flow to prevent (CSRF) Cross-Site Request Forgery </w:t>
+      </w:r>
+    </w:p>
+    <w:p>
+      <w:pPr>
+        <w:pStyle w:val="ListParagraph"/>
+        <w:numPr>
+          <w:ilvl w:val="0"/>
+          <w:numId w:val="11"/>
+        </w:numPr>
+        <w:spacing w:after="0" w:line="240" w:lineRule="auto"/>
+      </w:pPr>
+      <w:r>
+        <w:t>Client application generates a pseudo-random value</w:t>
+      </w:r>
+    </w:p>
+    <w:p>
+      <w:pPr>
+        <w:pStyle w:val="ListParagraph"/>
+        <w:numPr>
+          <w:ilvl w:val="0"/>
+          <w:numId w:val="11"/>
+        </w:numPr>
+        <w:spacing w:after="0" w:line="240" w:lineRule="auto"/>
+      </w:pPr>
+      <w:r>
+        <w:t>Parameter and value sent by client in request</w:t>
+      </w:r>
+    </w:p>
+    <w:p>
+      <w:pPr>
+        <w:pStyle w:val="ListParagraph"/>
+        <w:numPr>
+          <w:ilvl w:val="0"/>
+          <w:numId w:val="11"/>
+        </w:numPr>
+        <w:spacing w:after="0" w:line="240" w:lineRule="auto"/>
+      </w:pPr>
+      <w:r>
+        <w:t>Response should include state parameter and same pseudo-random value</w:t>
+      </w:r>
+    </w:p>
+    <w:p>
+      <w:pPr>
+        <w:pStyle w:val="ListParagraph"/>
+        <w:numPr>
+          <w:ilvl w:val="0"/>
+          <w:numId w:val="11"/>
+        </w:numPr>
+        <w:spacing w:after="0" w:line="240" w:lineRule="auto"/>
+      </w:pPr>
+      <w:r>
+        <w:t>Client verifies that pseudo-random values are identical.</w:t>
+      </w:r>
+    </w:p>
+    <w:p>
+      <w:pPr>
+        <w:spacing w:after="0" w:line="240" w:lineRule="auto"/>
+      </w:pPr>
+      <w:r>
+        <w:t>Best to cache access tokens</w:t>
+      </w:r>
+    </w:p>
+    <w:p>
+      <w:pPr>
+        <w:spacing w:after="0" w:line="240" w:lineRule="auto"/>
+      </w:pPr>
+      <w:r>
+        <w:t>Clear cache if web API is called (invalid_token)</w:t>
+      </w:r>
+    </w:p>
+    <w:p>
+      <w:pPr>
+        <w:spacing w:after="0" w:line="240" w:lineRule="auto"/>
+      </w:pPr>
+      <w:r>
+        <w:t>During Authorization Code Grant Flow can generate interaction_required or invalid_grant codes</w:t>
+      </w:r>
+    </w:p>
+    <w:p>
+      <w:pPr>
+        <w:spacing w:after="0" w:line="240" w:lineRule="auto"/>
+      </w:pPr>
+    </w:p>
+    <w:p>
+      <w:pPr>
+        <w:spacing w:after="0" w:line="240" w:lineRule="auto"/>
+      </w:pPr>
+    </w:p>
+    <w:p>
+      <w:pPr>
+        <w:spacing w:after="0" w:line="240" w:lineRule="auto"/>
+      </w:pPr>
+      <w:r>
+        <w:t xml:space="preserve">OpenID Connect 1.0 – allows you to use OAuth 2.0 with Azure AD for SSO. Authentication protocol. Returns an </w:t>
+      </w:r>
+      <w:r>
+        <w:rPr>
+          <w:b/>
+        </w:rPr>
+        <w:t>id_token</w:t>
+      </w:r>
+      <w:r>
+        <w:t xml:space="preserve"> to authenticate a user.</w:t>
+      </w:r>
+    </w:p>
+    <w:p>
+      <w:pPr>
+        <w:spacing w:after="0" w:line="240" w:lineRule="auto"/>
+      </w:pPr>
+    </w:p>
+    <w:p>
+      <w:pPr>
+        <w:spacing w:after="0" w:line="240" w:lineRule="auto"/>
+      </w:pPr>
+      <w:r>
+        <w:t xml:space="preserve">What type of token does OpenID Connect return that allows a user to authenticate? Id_token. </w:t>
+      </w:r>
+    </w:p>
+    <w:p>
+      <w:pPr>
+        <w:spacing w:after="0" w:line="240" w:lineRule="auto"/>
+      </w:pPr>
+    </w:p>
+    <w:p>
+      <w:pPr>
+        <w:spacing w:after="0" w:line="240" w:lineRule="auto"/>
+      </w:pPr>
+    </w:p>
+    <w:p>
+      <w:pPr>
+        <w:spacing w:after="0" w:line="240" w:lineRule="auto"/>
+      </w:pPr>
+      <w:r>
+        <w:t>DirSync and Azure AD Connect</w:t>
+      </w:r>
+    </w:p>
+    <w:p>
+      <w:pPr>
+        <w:spacing w:after="0" w:line="240" w:lineRule="auto"/>
+      </w:pPr>
+    </w:p>
+    <w:p>
+      <w:pPr>
+        <w:spacing w:after="0" w:line="240" w:lineRule="auto"/>
+      </w:pPr>
+      <w:r>
+        <w:rPr>
+          <w:b/>
+        </w:rPr>
+        <w:t xml:space="preserve">DirSync </w:t>
+      </w:r>
+      <w:r>
+        <w:t>– a way to take on premise users and groups to Azure AD by sync and the other way around</w:t>
+      </w:r>
+    </w:p>
+    <w:p>
+      <w:pPr>
+        <w:pStyle w:val="ListParagraph"/>
+        <w:numPr>
+          <w:ilvl w:val="0"/>
+          <w:numId w:val="12"/>
+        </w:numPr>
+        <w:spacing w:after="0" w:line="240" w:lineRule="auto"/>
+        <w:rPr>
+          <w:b/>
+        </w:rPr>
+      </w:pPr>
+      <w:r>
+        <w:rPr>
+          <w:b/>
+        </w:rPr>
+        <w:lastRenderedPageBreak/>
+        <w:t>Retired 2015</w:t>
+      </w:r>
+    </w:p>
+    <w:p>
+      <w:pPr>
+        <w:pStyle w:val="ListParagraph"/>
+        <w:numPr>
+          <w:ilvl w:val="0"/>
+          <w:numId w:val="12"/>
+        </w:numPr>
+        <w:spacing w:after="0" w:line="240" w:lineRule="auto"/>
+      </w:pPr>
+      <w:r>
+        <w:t>Azure AD Sync – retired 2015</w:t>
+      </w:r>
+    </w:p>
+    <w:p>
+      <w:pPr>
+        <w:spacing w:after="0" w:line="240" w:lineRule="auto"/>
+      </w:pPr>
+    </w:p>
+    <w:p>
+      <w:pPr>
+        <w:spacing w:after="0" w:line="240" w:lineRule="auto"/>
+      </w:pPr>
+      <w:r>
+        <w:rPr>
+          <w:b/>
+        </w:rPr>
+        <w:t>Azure AD Connect</w:t>
+      </w:r>
+      <w:r>
+        <w:t xml:space="preserve"> – Current Tool</w:t>
+      </w:r>
+    </w:p>
+    <w:p>
+      <w:pPr>
+        <w:pStyle w:val="ListParagraph"/>
+        <w:numPr>
+          <w:ilvl w:val="0"/>
+          <w:numId w:val="13"/>
+        </w:numPr>
+        <w:spacing w:after="0" w:line="240" w:lineRule="auto"/>
+      </w:pPr>
+      <w:r>
+        <w:t>Self-service password reset</w:t>
+      </w:r>
+    </w:p>
+    <w:p>
+      <w:pPr>
+        <w:pStyle w:val="ListParagraph"/>
+        <w:numPr>
+          <w:ilvl w:val="0"/>
+          <w:numId w:val="13"/>
+        </w:numPr>
+        <w:spacing w:after="0" w:line="240" w:lineRule="auto"/>
+      </w:pPr>
+      <w:r>
+        <w:t>Sync custom AD attributes to Azure AD</w:t>
+      </w:r>
+    </w:p>
+    <w:p>
+      <w:pPr>
+        <w:pStyle w:val="ListParagraph"/>
+        <w:numPr>
+          <w:ilvl w:val="0"/>
+          <w:numId w:val="13"/>
+        </w:numPr>
+        <w:spacing w:after="0" w:line="240" w:lineRule="auto"/>
+      </w:pPr>
+      <w:r>
+        <w:t>Password write-back</w:t>
+      </w:r>
+    </w:p>
+    <w:p>
+      <w:pPr>
+        <w:pStyle w:val="ListParagraph"/>
+        <w:numPr>
+          <w:ilvl w:val="0"/>
+          <w:numId w:val="13"/>
+        </w:numPr>
+        <w:spacing w:after="0" w:line="240" w:lineRule="auto"/>
+      </w:pPr>
+      <w:r>
+        <w:t>Upgrade from DirSync/AAD Sync</w:t>
+      </w:r>
+    </w:p>
+    <w:p>
+      <w:pPr>
+        <w:spacing w:after="0" w:line="240" w:lineRule="auto"/>
+      </w:pPr>
+    </w:p>
+    <w:p>
+      <w:pPr>
+        <w:spacing w:after="0" w:line="240" w:lineRule="auto"/>
+      </w:pPr>
+      <w:r>
+        <w:t>Security requirements:</w:t>
+      </w:r>
+    </w:p>
+    <w:p>
+      <w:pPr>
+        <w:pStyle w:val="ListParagraph"/>
+        <w:numPr>
+          <w:ilvl w:val="0"/>
+          <w:numId w:val="14"/>
+        </w:numPr>
+        <w:spacing w:after="0" w:line="240" w:lineRule="auto"/>
+      </w:pPr>
+      <w:r>
+        <w:t>Install SQL Express or SQL Server</w:t>
+      </w:r>
+    </w:p>
+    <w:p>
+      <w:pPr>
+        <w:pStyle w:val="ListParagraph"/>
+        <w:numPr>
+          <w:ilvl w:val="0"/>
+          <w:numId w:val="14"/>
+        </w:numPr>
+        <w:spacing w:after="0" w:line="240" w:lineRule="auto"/>
+      </w:pPr>
+      <w:r>
+        <w:t>Using account that is local administrator on computer</w:t>
+      </w:r>
+      <w:r>
+        <w:t xml:space="preserve"> hosting the Azure AD Connect Role</w:t>
+      </w:r>
+    </w:p>
+    <w:p>
+      <w:pPr>
+        <w:pStyle w:val="ListParagraph"/>
+        <w:numPr>
+          <w:ilvl w:val="0"/>
+          <w:numId w:val="14"/>
+        </w:numPr>
+        <w:spacing w:after="0" w:line="240" w:lineRule="auto"/>
+      </w:pPr>
+      <w:r>
+        <w:t>Global Admin rights account with Azure</w:t>
+      </w:r>
+    </w:p>
+    <w:p>
+      <w:pPr>
+        <w:pStyle w:val="ListParagraph"/>
+        <w:numPr>
+          <w:ilvl w:val="0"/>
+          <w:numId w:val="14"/>
+        </w:numPr>
+        <w:spacing w:after="0" w:line="240" w:lineRule="auto"/>
+      </w:pPr>
+      <w:r>
+        <w:t>AD account with Enterprise Admin Rights</w:t>
+      </w:r>
+    </w:p>
+    <w:p>
+      <w:pPr>
+        <w:spacing w:after="0" w:line="240" w:lineRule="auto"/>
+      </w:pPr>
+    </w:p>
+    <w:p>
+      <w:pPr>
+        <w:spacing w:after="0" w:line="240" w:lineRule="auto"/>
+      </w:pPr>
+      <w:r>
+        <w:t>Multiple forests can be synced to a single Azure AD directory. Azure AD connect per forest.</w:t>
+      </w:r>
       <w:bookmarkStart w:id="0" w:name="_GoBack"/>
       <w:bookmarkEnd w:id="0"/>
-    </w:p>
-    <w:p>
-      <w:pPr>
-        <w:pStyle w:val="ListParagraph"/>
-        <w:numPr>
-          <w:ilvl w:val="0"/>
-          <w:numId w:val="10"/>
-        </w:numPr>
-        <w:spacing w:after="0" w:line="240" w:lineRule="auto"/>
-      </w:pPr>
-      <w:r>
-        <w:t>Data from secured resource returned to client application</w:t>
-      </w:r>
     </w:p>
     <w:p>
       <w:pPr>
@@ -1866,6 +2166,119 @@
     </w:lvl>
   </w:abstractNum>
   <w:abstractNum w:abstractNumId="2">
+    <w:nsid w:val="15AD3B30"/>
+    <w:multiLevelType w:val="hybridMultilevel"/>
+    <w:tmpl w:val="C772185C"/>
+    <w:lvl w:ilvl="0" w:tplc="04090001">
+      <w:start w:val="1"/>
+      <w:numFmt w:val="bullet"/>
+      <w:lvlText w:val=""/>
+      <w:lvlJc w:val="left"/>
+      <w:pPr>
+        <w:ind w:left="720" w:hanging="360"/>
+      </w:pPr>
+      <w:rPr>
+        <w:rFonts w:ascii="Symbol" w:hAnsi="Symbol" w:hint="default"/>
+      </w:rPr>
+    </w:lvl>
+    <w:lvl w:ilvl="1" w:tplc="04090003" w:tentative="1">
+      <w:start w:val="1"/>
+      <w:numFmt w:val="bullet"/>
+      <w:lvlText w:val="o"/>
+      <w:lvlJc w:val="left"/>
+      <w:pPr>
+        <w:ind w:left="1440" w:hanging="360"/>
+      </w:pPr>
+      <w:rPr>
+        <w:rFonts w:ascii="Courier New" w:hAnsi="Courier New" w:cs="Courier New" w:hint="default"/>
+      </w:rPr>
+    </w:lvl>
+    <w:lvl w:ilvl="2" w:tplc="04090005" w:tentative="1">
+      <w:start w:val="1"/>
+      <w:numFmt w:val="bullet"/>
+      <w:lvlText w:val=""/>
+      <w:lvlJc w:val="left"/>
+      <w:pPr>
+        <w:ind w:left="2160" w:hanging="360"/>
+      </w:pPr>
+      <w:rPr>
+        <w:rFonts w:ascii="Wingdings" w:hAnsi="Wingdings" w:hint="default"/>
+      </w:rPr>
+    </w:lvl>
+    <w:lvl w:ilvl="3" w:tplc="04090001" w:tentative="1">
+      <w:start w:val="1"/>
+      <w:numFmt w:val="bullet"/>
+      <w:lvlText w:val=""/>
+      <w:lvlJc w:val="left"/>
+      <w:pPr>
+        <w:ind w:left="2880" w:hanging="360"/>
+      </w:pPr>
+      <w:rPr>
+        <w:rFonts w:ascii="Symbol" w:hAnsi="Symbol" w:hint="default"/>
+      </w:rPr>
+    </w:lvl>
+    <w:lvl w:ilvl="4" w:tplc="04090003" w:tentative="1">
+      <w:start w:val="1"/>
+      <w:numFmt w:val="bullet"/>
+      <w:lvlText w:val="o"/>
+      <w:lvlJc w:val="left"/>
+      <w:pPr>
+        <w:ind w:left="3600" w:hanging="360"/>
+      </w:pPr>
+      <w:rPr>
+        <w:rFonts w:ascii="Courier New" w:hAnsi="Courier New" w:cs="Courier New" w:hint="default"/>
+      </w:rPr>
+    </w:lvl>
+    <w:lvl w:ilvl="5" w:tplc="04090005" w:tentative="1">
+      <w:start w:val="1"/>
+      <w:numFmt w:val="bullet"/>
+      <w:lvlText w:val=""/>
+      <w:lvlJc w:val="left"/>
+      <w:pPr>
+        <w:ind w:left="4320" w:hanging="360"/>
+      </w:pPr>
+      <w:rPr>
+        <w:rFonts w:ascii="Wingdings" w:hAnsi="Wingdings" w:hint="default"/>
+      </w:rPr>
+    </w:lvl>
+    <w:lvl w:ilvl="6" w:tplc="04090001" w:tentative="1">
+      <w:start w:val="1"/>
+      <w:numFmt w:val="bullet"/>
+      <w:lvlText w:val=""/>
+      <w:lvlJc w:val="left"/>
+      <w:pPr>
+        <w:ind w:left="5040" w:hanging="360"/>
+      </w:pPr>
+      <w:rPr>
+        <w:rFonts w:ascii="Symbol" w:hAnsi="Symbol" w:hint="default"/>
+      </w:rPr>
+    </w:lvl>
+    <w:lvl w:ilvl="7" w:tplc="04090003" w:tentative="1">
+      <w:start w:val="1"/>
+      <w:numFmt w:val="bullet"/>
+      <w:lvlText w:val="o"/>
+      <w:lvlJc w:val="left"/>
+      <w:pPr>
+        <w:ind w:left="5760" w:hanging="360"/>
+      </w:pPr>
+      <w:rPr>
+        <w:rFonts w:ascii="Courier New" w:hAnsi="Courier New" w:cs="Courier New" w:hint="default"/>
+      </w:rPr>
+    </w:lvl>
+    <w:lvl w:ilvl="8" w:tplc="04090005" w:tentative="1">
+      <w:start w:val="1"/>
+      <w:numFmt w:val="bullet"/>
+      <w:lvlText w:val=""/>
+      <w:lvlJc w:val="left"/>
+      <w:pPr>
+        <w:ind w:left="6480" w:hanging="360"/>
+      </w:pPr>
+      <w:rPr>
+        <w:rFonts w:ascii="Wingdings" w:hAnsi="Wingdings" w:hint="default"/>
+      </w:rPr>
+    </w:lvl>
+  </w:abstractNum>
+  <w:abstractNum w:abstractNumId="3">
     <w:nsid w:val="1C1F0A59"/>
     <w:multiLevelType w:val="hybridMultilevel"/>
     <w:tmpl w:val="2F48690A"/>
@@ -1978,7 +2391,7 @@
       </w:rPr>
     </w:lvl>
   </w:abstractNum>
-  <w:abstractNum w:abstractNumId="3">
+  <w:abstractNum w:abstractNumId="4">
     <w:nsid w:val="221E180C"/>
     <w:multiLevelType w:val="hybridMultilevel"/>
     <w:tmpl w:val="5CF819D2"/>
@@ -2091,7 +2504,7 @@
       </w:rPr>
     </w:lvl>
   </w:abstractNum>
-  <w:abstractNum w:abstractNumId="4">
+  <w:abstractNum w:abstractNumId="5">
     <w:nsid w:val="25642ACF"/>
     <w:multiLevelType w:val="hybridMultilevel"/>
     <w:tmpl w:val="2886FE1E"/>
@@ -2204,7 +2617,233 @@
       </w:rPr>
     </w:lvl>
   </w:abstractNum>
-  <w:abstractNum w:abstractNumId="5">
+  <w:abstractNum w:abstractNumId="6">
+    <w:nsid w:val="26511A0D"/>
+    <w:multiLevelType w:val="hybridMultilevel"/>
+    <w:tmpl w:val="321A8060"/>
+    <w:lvl w:ilvl="0" w:tplc="04090001">
+      <w:start w:val="1"/>
+      <w:numFmt w:val="bullet"/>
+      <w:lvlText w:val=""/>
+      <w:lvlJc w:val="left"/>
+      <w:pPr>
+        <w:ind w:left="720" w:hanging="360"/>
+      </w:pPr>
+      <w:rPr>
+        <w:rFonts w:ascii="Symbol" w:hAnsi="Symbol" w:hint="default"/>
+      </w:rPr>
+    </w:lvl>
+    <w:lvl w:ilvl="1" w:tplc="04090003" w:tentative="1">
+      <w:start w:val="1"/>
+      <w:numFmt w:val="bullet"/>
+      <w:lvlText w:val="o"/>
+      <w:lvlJc w:val="left"/>
+      <w:pPr>
+        <w:ind w:left="1440" w:hanging="360"/>
+      </w:pPr>
+      <w:rPr>
+        <w:rFonts w:ascii="Courier New" w:hAnsi="Courier New" w:cs="Courier New" w:hint="default"/>
+      </w:rPr>
+    </w:lvl>
+    <w:lvl w:ilvl="2" w:tplc="04090005" w:tentative="1">
+      <w:start w:val="1"/>
+      <w:numFmt w:val="bullet"/>
+      <w:lvlText w:val=""/>
+      <w:lvlJc w:val="left"/>
+      <w:pPr>
+        <w:ind w:left="2160" w:hanging="360"/>
+      </w:pPr>
+      <w:rPr>
+        <w:rFonts w:ascii="Wingdings" w:hAnsi="Wingdings" w:hint="default"/>
+      </w:rPr>
+    </w:lvl>
+    <w:lvl w:ilvl="3" w:tplc="04090001" w:tentative="1">
+      <w:start w:val="1"/>
+      <w:numFmt w:val="bullet"/>
+      <w:lvlText w:val=""/>
+      <w:lvlJc w:val="left"/>
+      <w:pPr>
+        <w:ind w:left="2880" w:hanging="360"/>
+      </w:pPr>
+      <w:rPr>
+        <w:rFonts w:ascii="Symbol" w:hAnsi="Symbol" w:hint="default"/>
+      </w:rPr>
+    </w:lvl>
+    <w:lvl w:ilvl="4" w:tplc="04090003" w:tentative="1">
+      <w:start w:val="1"/>
+      <w:numFmt w:val="bullet"/>
+      <w:lvlText w:val="o"/>
+      <w:lvlJc w:val="left"/>
+      <w:pPr>
+        <w:ind w:left="3600" w:hanging="360"/>
+      </w:pPr>
+      <w:rPr>
+        <w:rFonts w:ascii="Courier New" w:hAnsi="Courier New" w:cs="Courier New" w:hint="default"/>
+      </w:rPr>
+    </w:lvl>
+    <w:lvl w:ilvl="5" w:tplc="04090005" w:tentative="1">
+      <w:start w:val="1"/>
+      <w:numFmt w:val="bullet"/>
+      <w:lvlText w:val=""/>
+      <w:lvlJc w:val="left"/>
+      <w:pPr>
+        <w:ind w:left="4320" w:hanging="360"/>
+      </w:pPr>
+      <w:rPr>
+        <w:rFonts w:ascii="Wingdings" w:hAnsi="Wingdings" w:hint="default"/>
+      </w:rPr>
+    </w:lvl>
+    <w:lvl w:ilvl="6" w:tplc="04090001" w:tentative="1">
+      <w:start w:val="1"/>
+      <w:numFmt w:val="bullet"/>
+      <w:lvlText w:val=""/>
+      <w:lvlJc w:val="left"/>
+      <w:pPr>
+        <w:ind w:left="5040" w:hanging="360"/>
+      </w:pPr>
+      <w:rPr>
+        <w:rFonts w:ascii="Symbol" w:hAnsi="Symbol" w:hint="default"/>
+      </w:rPr>
+    </w:lvl>
+    <w:lvl w:ilvl="7" w:tplc="04090003" w:tentative="1">
+      <w:start w:val="1"/>
+      <w:numFmt w:val="bullet"/>
+      <w:lvlText w:val="o"/>
+      <w:lvlJc w:val="left"/>
+      <w:pPr>
+        <w:ind w:left="5760" w:hanging="360"/>
+      </w:pPr>
+      <w:rPr>
+        <w:rFonts w:ascii="Courier New" w:hAnsi="Courier New" w:cs="Courier New" w:hint="default"/>
+      </w:rPr>
+    </w:lvl>
+    <w:lvl w:ilvl="8" w:tplc="04090005" w:tentative="1">
+      <w:start w:val="1"/>
+      <w:numFmt w:val="bullet"/>
+      <w:lvlText w:val=""/>
+      <w:lvlJc w:val="left"/>
+      <w:pPr>
+        <w:ind w:left="6480" w:hanging="360"/>
+      </w:pPr>
+      <w:rPr>
+        <w:rFonts w:ascii="Wingdings" w:hAnsi="Wingdings" w:hint="default"/>
+      </w:rPr>
+    </w:lvl>
+  </w:abstractNum>
+  <w:abstractNum w:abstractNumId="7">
+    <w:nsid w:val="26F25562"/>
+    <w:multiLevelType w:val="hybridMultilevel"/>
+    <w:tmpl w:val="9BE6586C"/>
+    <w:lvl w:ilvl="0" w:tplc="04090001">
+      <w:start w:val="1"/>
+      <w:numFmt w:val="bullet"/>
+      <w:lvlText w:val=""/>
+      <w:lvlJc w:val="left"/>
+      <w:pPr>
+        <w:ind w:left="720" w:hanging="360"/>
+      </w:pPr>
+      <w:rPr>
+        <w:rFonts w:ascii="Symbol" w:hAnsi="Symbol" w:hint="default"/>
+      </w:rPr>
+    </w:lvl>
+    <w:lvl w:ilvl="1" w:tplc="04090003" w:tentative="1">
+      <w:start w:val="1"/>
+      <w:numFmt w:val="bullet"/>
+      <w:lvlText w:val="o"/>
+      <w:lvlJc w:val="left"/>
+      <w:pPr>
+        <w:ind w:left="1440" w:hanging="360"/>
+      </w:pPr>
+      <w:rPr>
+        <w:rFonts w:ascii="Courier New" w:hAnsi="Courier New" w:cs="Courier New" w:hint="default"/>
+      </w:rPr>
+    </w:lvl>
+    <w:lvl w:ilvl="2" w:tplc="04090005" w:tentative="1">
+      <w:start w:val="1"/>
+      <w:numFmt w:val="bullet"/>
+      <w:lvlText w:val=""/>
+      <w:lvlJc w:val="left"/>
+      <w:pPr>
+        <w:ind w:left="2160" w:hanging="360"/>
+      </w:pPr>
+      <w:rPr>
+        <w:rFonts w:ascii="Wingdings" w:hAnsi="Wingdings" w:hint="default"/>
+      </w:rPr>
+    </w:lvl>
+    <w:lvl w:ilvl="3" w:tplc="04090001" w:tentative="1">
+      <w:start w:val="1"/>
+      <w:numFmt w:val="bullet"/>
+      <w:lvlText w:val=""/>
+      <w:lvlJc w:val="left"/>
+      <w:pPr>
+        <w:ind w:left="2880" w:hanging="360"/>
+      </w:pPr>
+      <w:rPr>
+        <w:rFonts w:ascii="Symbol" w:hAnsi="Symbol" w:hint="default"/>
+      </w:rPr>
+    </w:lvl>
+    <w:lvl w:ilvl="4" w:tplc="04090003" w:tentative="1">
+      <w:start w:val="1"/>
+      <w:numFmt w:val="bullet"/>
+      <w:lvlText w:val="o"/>
+      <w:lvlJc w:val="left"/>
+      <w:pPr>
+        <w:ind w:left="3600" w:hanging="360"/>
+      </w:pPr>
+      <w:rPr>
+        <w:rFonts w:ascii="Courier New" w:hAnsi="Courier New" w:cs="Courier New" w:hint="default"/>
+      </w:rPr>
+    </w:lvl>
+    <w:lvl w:ilvl="5" w:tplc="04090005" w:tentative="1">
+      <w:start w:val="1"/>
+      <w:numFmt w:val="bullet"/>
+      <w:lvlText w:val=""/>
+      <w:lvlJc w:val="left"/>
+      <w:pPr>
+        <w:ind w:left="4320" w:hanging="360"/>
+      </w:pPr>
+      <w:rPr>
+        <w:rFonts w:ascii="Wingdings" w:hAnsi="Wingdings" w:hint="default"/>
+      </w:rPr>
+    </w:lvl>
+    <w:lvl w:ilvl="6" w:tplc="04090001" w:tentative="1">
+      <w:start w:val="1"/>
+      <w:numFmt w:val="bullet"/>
+      <w:lvlText w:val=""/>
+      <w:lvlJc w:val="left"/>
+      <w:pPr>
+        <w:ind w:left="5040" w:hanging="360"/>
+      </w:pPr>
+      <w:rPr>
+        <w:rFonts w:ascii="Symbol" w:hAnsi="Symbol" w:hint="default"/>
+      </w:rPr>
+    </w:lvl>
+    <w:lvl w:ilvl="7" w:tplc="04090003" w:tentative="1">
+      <w:start w:val="1"/>
+      <w:numFmt w:val="bullet"/>
+      <w:lvlText w:val="o"/>
+      <w:lvlJc w:val="left"/>
+      <w:pPr>
+        <w:ind w:left="5760" w:hanging="360"/>
+      </w:pPr>
+      <w:rPr>
+        <w:rFonts w:ascii="Courier New" w:hAnsi="Courier New" w:cs="Courier New" w:hint="default"/>
+      </w:rPr>
+    </w:lvl>
+    <w:lvl w:ilvl="8" w:tplc="04090005" w:tentative="1">
+      <w:start w:val="1"/>
+      <w:numFmt w:val="bullet"/>
+      <w:lvlText w:val=""/>
+      <w:lvlJc w:val="left"/>
+      <w:pPr>
+        <w:ind w:left="6480" w:hanging="360"/>
+      </w:pPr>
+      <w:rPr>
+        <w:rFonts w:ascii="Wingdings" w:hAnsi="Wingdings" w:hint="default"/>
+      </w:rPr>
+    </w:lvl>
+  </w:abstractNum>
+  <w:abstractNum w:abstractNumId="8">
     <w:nsid w:val="2B173BD1"/>
     <w:multiLevelType w:val="hybridMultilevel"/>
     <w:tmpl w:val="0FF6CFD8"/>
@@ -2317,7 +2956,7 @@
       </w:rPr>
     </w:lvl>
   </w:abstractNum>
-  <w:abstractNum w:abstractNumId="6">
+  <w:abstractNum w:abstractNumId="9">
     <w:nsid w:val="2B57769A"/>
     <w:multiLevelType w:val="hybridMultilevel"/>
     <w:tmpl w:val="99909DB6"/>
@@ -2430,7 +3069,7 @@
       </w:rPr>
     </w:lvl>
   </w:abstractNum>
-  <w:abstractNum w:abstractNumId="7">
+  <w:abstractNum w:abstractNumId="10">
     <w:nsid w:val="39C8623F"/>
     <w:multiLevelType w:val="hybridMultilevel"/>
     <w:tmpl w:val="CB6442E4"/>
@@ -2543,7 +3182,7 @@
       </w:rPr>
     </w:lvl>
   </w:abstractNum>
-  <w:abstractNum w:abstractNumId="8">
+  <w:abstractNum w:abstractNumId="11">
     <w:nsid w:val="50D82511"/>
     <w:multiLevelType w:val="hybridMultilevel"/>
     <w:tmpl w:val="81C49D9E"/>
@@ -2656,7 +3295,120 @@
       </w:rPr>
     </w:lvl>
   </w:abstractNum>
-  <w:abstractNum w:abstractNumId="9">
+  <w:abstractNum w:abstractNumId="12">
+    <w:nsid w:val="56751AB3"/>
+    <w:multiLevelType w:val="hybridMultilevel"/>
+    <w:tmpl w:val="185E2DE8"/>
+    <w:lvl w:ilvl="0" w:tplc="04090001">
+      <w:start w:val="1"/>
+      <w:numFmt w:val="bullet"/>
+      <w:lvlText w:val=""/>
+      <w:lvlJc w:val="left"/>
+      <w:pPr>
+        <w:ind w:left="720" w:hanging="360"/>
+      </w:pPr>
+      <w:rPr>
+        <w:rFonts w:ascii="Symbol" w:hAnsi="Symbol" w:hint="default"/>
+      </w:rPr>
+    </w:lvl>
+    <w:lvl w:ilvl="1" w:tplc="04090003" w:tentative="1">
+      <w:start w:val="1"/>
+      <w:numFmt w:val="bullet"/>
+      <w:lvlText w:val="o"/>
+      <w:lvlJc w:val="left"/>
+      <w:pPr>
+        <w:ind w:left="1440" w:hanging="360"/>
+      </w:pPr>
+      <w:rPr>
+        <w:rFonts w:ascii="Courier New" w:hAnsi="Courier New" w:cs="Courier New" w:hint="default"/>
+      </w:rPr>
+    </w:lvl>
+    <w:lvl w:ilvl="2" w:tplc="04090005" w:tentative="1">
+      <w:start w:val="1"/>
+      <w:numFmt w:val="bullet"/>
+      <w:lvlText w:val=""/>
+      <w:lvlJc w:val="left"/>
+      <w:pPr>
+        <w:ind w:left="2160" w:hanging="360"/>
+      </w:pPr>
+      <w:rPr>
+        <w:rFonts w:ascii="Wingdings" w:hAnsi="Wingdings" w:hint="default"/>
+      </w:rPr>
+    </w:lvl>
+    <w:lvl w:ilvl="3" w:tplc="04090001" w:tentative="1">
+      <w:start w:val="1"/>
+      <w:numFmt w:val="bullet"/>
+      <w:lvlText w:val=""/>
+      <w:lvlJc w:val="left"/>
+      <w:pPr>
+        <w:ind w:left="2880" w:hanging="360"/>
+      </w:pPr>
+      <w:rPr>
+        <w:rFonts w:ascii="Symbol" w:hAnsi="Symbol" w:hint="default"/>
+      </w:rPr>
+    </w:lvl>
+    <w:lvl w:ilvl="4" w:tplc="04090003" w:tentative="1">
+      <w:start w:val="1"/>
+      <w:numFmt w:val="bullet"/>
+      <w:lvlText w:val="o"/>
+      <w:lvlJc w:val="left"/>
+      <w:pPr>
+        <w:ind w:left="3600" w:hanging="360"/>
+      </w:pPr>
+      <w:rPr>
+        <w:rFonts w:ascii="Courier New" w:hAnsi="Courier New" w:cs="Courier New" w:hint="default"/>
+      </w:rPr>
+    </w:lvl>
+    <w:lvl w:ilvl="5" w:tplc="04090005" w:tentative="1">
+      <w:start w:val="1"/>
+      <w:numFmt w:val="bullet"/>
+      <w:lvlText w:val=""/>
+      <w:lvlJc w:val="left"/>
+      <w:pPr>
+        <w:ind w:left="4320" w:hanging="360"/>
+      </w:pPr>
+      <w:rPr>
+        <w:rFonts w:ascii="Wingdings" w:hAnsi="Wingdings" w:hint="default"/>
+      </w:rPr>
+    </w:lvl>
+    <w:lvl w:ilvl="6" w:tplc="04090001" w:tentative="1">
+      <w:start w:val="1"/>
+      <w:numFmt w:val="bullet"/>
+      <w:lvlText w:val=""/>
+      <w:lvlJc w:val="left"/>
+      <w:pPr>
+        <w:ind w:left="5040" w:hanging="360"/>
+      </w:pPr>
+      <w:rPr>
+        <w:rFonts w:ascii="Symbol" w:hAnsi="Symbol" w:hint="default"/>
+      </w:rPr>
+    </w:lvl>
+    <w:lvl w:ilvl="7" w:tplc="04090003" w:tentative="1">
+      <w:start w:val="1"/>
+      <w:numFmt w:val="bullet"/>
+      <w:lvlText w:val="o"/>
+      <w:lvlJc w:val="left"/>
+      <w:pPr>
+        <w:ind w:left="5760" w:hanging="360"/>
+      </w:pPr>
+      <w:rPr>
+        <w:rFonts w:ascii="Courier New" w:hAnsi="Courier New" w:cs="Courier New" w:hint="default"/>
+      </w:rPr>
+    </w:lvl>
+    <w:lvl w:ilvl="8" w:tplc="04090005" w:tentative="1">
+      <w:start w:val="1"/>
+      <w:numFmt w:val="bullet"/>
+      <w:lvlText w:val=""/>
+      <w:lvlJc w:val="left"/>
+      <w:pPr>
+        <w:ind w:left="6480" w:hanging="360"/>
+      </w:pPr>
+      <w:rPr>
+        <w:rFonts w:ascii="Wingdings" w:hAnsi="Wingdings" w:hint="default"/>
+      </w:rPr>
+    </w:lvl>
+  </w:abstractNum>
+  <w:abstractNum w:abstractNumId="13">
     <w:nsid w:val="6CEA18BF"/>
     <w:multiLevelType w:val="hybridMultilevel"/>
     <w:tmpl w:val="0AD862F6"/>
@@ -2773,31 +3525,43 @@
     <w:abstractNumId w:val="0"/>
   </w:num>
   <w:num w:numId="2">
+    <w:abstractNumId w:val="4"/>
+  </w:num>
+  <w:num w:numId="3">
+    <w:abstractNumId w:val="13"/>
+  </w:num>
+  <w:num w:numId="4">
+    <w:abstractNumId w:val="11"/>
+  </w:num>
+  <w:num w:numId="5">
+    <w:abstractNumId w:val="9"/>
+  </w:num>
+  <w:num w:numId="6">
     <w:abstractNumId w:val="3"/>
   </w:num>
-  <w:num w:numId="3">
-    <w:abstractNumId w:val="9"/>
-  </w:num>
-  <w:num w:numId="4">
-    <w:abstractNumId w:val="8"/>
-  </w:num>
-  <w:num w:numId="5">
-    <w:abstractNumId w:val="6"/>
-  </w:num>
-  <w:num w:numId="6">
-    <w:abstractNumId w:val="2"/>
-  </w:num>
   <w:num w:numId="7">
-    <w:abstractNumId w:val="7"/>
+    <w:abstractNumId w:val="10"/>
   </w:num>
   <w:num w:numId="8">
     <w:abstractNumId w:val="1"/>
   </w:num>
   <w:num w:numId="9">
+    <w:abstractNumId w:val="8"/>
+  </w:num>
+  <w:num w:numId="10">
     <w:abstractNumId w:val="5"/>
   </w:num>
-  <w:num w:numId="10">
-    <w:abstractNumId w:val="4"/>
+  <w:num w:numId="11">
+    <w:abstractNumId w:val="2"/>
+  </w:num>
+  <w:num w:numId="12">
+    <w:abstractNumId w:val="7"/>
+  </w:num>
+  <w:num w:numId="13">
+    <w:abstractNumId w:val="12"/>
+  </w:num>
+  <w:num w:numId="14">
+    <w:abstractNumId w:val="6"/>
   </w:num>
 </w:numbering>
 </file>

</xml_diff>

<commit_message>
update to the latest
</commit_message>
<xml_diff>
--- a/Pluralsight Azure Secure Resources.docx
+++ b/Pluralsight Azure Secure Resources.docx
@@ -1919,6 +1919,223 @@
       <w:r>
         <w:t>Multiple forests can be synced to a single Azure AD directory. Azure AD connect per forest.</w:t>
       </w:r>
+    </w:p>
+    <w:p>
+      <w:pPr>
+        <w:spacing w:after="0" w:line="240" w:lineRule="auto"/>
+      </w:pPr>
+    </w:p>
+    <w:p>
+      <w:pPr>
+        <w:spacing w:after="0" w:line="240" w:lineRule="auto"/>
+      </w:pPr>
+      <w:r>
+        <w:t>What role must the account used for Azure AD Connect have? Global Admin Role</w:t>
+      </w:r>
+    </w:p>
+    <w:p>
+      <w:pPr>
+        <w:spacing w:after="0" w:line="240" w:lineRule="auto"/>
+      </w:pPr>
+      <w:r>
+        <w:t>What group membership must the on-premises account used for Azure AD Connect have?</w:t>
+      </w:r>
+      <w:r>
+        <w:t xml:space="preserve"> Enterprise Admin Group in the forest.</w:t>
+      </w:r>
+    </w:p>
+    <w:p>
+      <w:pPr>
+        <w:spacing w:after="0" w:line="240" w:lineRule="auto"/>
+      </w:pPr>
+    </w:p>
+    <w:p>
+      <w:pPr>
+        <w:spacing w:after="0" w:line="240" w:lineRule="auto"/>
+      </w:pPr>
+    </w:p>
+    <w:p>
+      <w:pPr>
+        <w:spacing w:after="0" w:line="240" w:lineRule="auto"/>
+      </w:pPr>
+    </w:p>
+    <w:p>
+      <w:pPr>
+        <w:spacing w:after="0" w:line="240" w:lineRule="auto"/>
+      </w:pPr>
+      <w:r>
+        <w:t>Secure Resources</w:t>
+      </w:r>
+    </w:p>
+    <w:p>
+      <w:pPr>
+        <w:spacing w:after="0" w:line="240" w:lineRule="auto"/>
+      </w:pPr>
+    </w:p>
+    <w:p>
+      <w:pPr>
+        <w:spacing w:after="0" w:line="240" w:lineRule="auto"/>
+      </w:pPr>
+    </w:p>
+    <w:p>
+      <w:pPr>
+        <w:spacing w:after="0" w:line="240" w:lineRule="auto"/>
+      </w:pPr>
+      <w:r>
+        <w:t>Azure ACS (Azure Access Control Service)</w:t>
+      </w:r>
+    </w:p>
+    <w:p>
+      <w:pPr>
+        <w:pStyle w:val="ListParagraph"/>
+        <w:numPr>
+          <w:ilvl w:val="0"/>
+          <w:numId w:val="15"/>
+        </w:numPr>
+        <w:spacing w:after="0" w:line="240" w:lineRule="auto"/>
+      </w:pPr>
+      <w:r>
+        <w:t>Depreciated but still supported</w:t>
+      </w:r>
+    </w:p>
+    <w:p>
+      <w:pPr>
+        <w:pStyle w:val="ListParagraph"/>
+        <w:numPr>
+          <w:ilvl w:val="0"/>
+          <w:numId w:val="15"/>
+        </w:numPr>
+        <w:spacing w:after="0" w:line="240" w:lineRule="auto"/>
+      </w:pPr>
+      <w:r>
+        <w:t>Merged into Azure AD</w:t>
+      </w:r>
+    </w:p>
+    <w:p>
+      <w:pPr>
+        <w:spacing w:after="0" w:line="240" w:lineRule="auto"/>
+      </w:pPr>
+    </w:p>
+    <w:p>
+      <w:pPr>
+        <w:spacing w:after="0" w:line="240" w:lineRule="auto"/>
+      </w:pPr>
+      <w:r>
+        <w:t>AZ FS (Federation Services)</w:t>
+      </w:r>
+    </w:p>
+    <w:p>
+      <w:pPr>
+        <w:pStyle w:val="ListParagraph"/>
+        <w:numPr>
+          <w:ilvl w:val="0"/>
+          <w:numId w:val="16"/>
+        </w:numPr>
+        <w:spacing w:after="0" w:line="240" w:lineRule="auto"/>
+      </w:pPr>
+      <w:r>
+        <w:t>Syncs onpremise to Azure AD and use Azure AD to sync</w:t>
+      </w:r>
+    </w:p>
+    <w:p>
+      <w:pPr>
+        <w:pStyle w:val="ListParagraph"/>
+        <w:numPr>
+          <w:ilvl w:val="0"/>
+          <w:numId w:val="16"/>
+        </w:numPr>
+        <w:spacing w:after="0" w:line="240" w:lineRule="auto"/>
+      </w:pPr>
+      <w:r>
+        <w:t>SSO with corporate network with policies that can be set.</w:t>
+      </w:r>
+    </w:p>
+    <w:p>
+      <w:pPr>
+        <w:pStyle w:val="ListParagraph"/>
+        <w:numPr>
+          <w:ilvl w:val="0"/>
+          <w:numId w:val="16"/>
+        </w:numPr>
+        <w:spacing w:after="0" w:line="240" w:lineRule="auto"/>
+      </w:pPr>
+      <w:r>
+        <w:t>Use it when you need conditional access for onpremi/cloud and restricting sync of password with hash.</w:t>
+      </w:r>
+    </w:p>
+    <w:p>
+      <w:pPr>
+        <w:pStyle w:val="ListParagraph"/>
+        <w:numPr>
+          <w:ilvl w:val="0"/>
+          <w:numId w:val="16"/>
+        </w:numPr>
+        <w:spacing w:after="0" w:line="240" w:lineRule="auto"/>
+      </w:pPr>
+      <w:r>
+        <w:t>Can setup now with Azure AD Connect with FS and web application proxy.</w:t>
+      </w:r>
+    </w:p>
+    <w:p>
+      <w:pPr>
+        <w:pStyle w:val="ListParagraph"/>
+        <w:numPr>
+          <w:ilvl w:val="1"/>
+          <w:numId w:val="16"/>
+        </w:numPr>
+        <w:spacing w:after="0" w:line="240" w:lineRule="auto"/>
+      </w:pPr>
+      <w:r>
+        <w:t>web application proxy should be accessible to the internet.</w:t>
+      </w:r>
+    </w:p>
+    <w:p>
+      <w:pPr>
+        <w:spacing w:after="0" w:line="240" w:lineRule="auto"/>
+      </w:pPr>
+    </w:p>
+    <w:p>
+      <w:pPr>
+        <w:spacing w:after="0" w:line="240" w:lineRule="auto"/>
+      </w:pPr>
+      <w:r>
+        <w:t xml:space="preserve">Enable –PSRemoting </w:t>
+      </w:r>
+      <w:r>
+        <w:t>–</w:t>
+      </w:r>
+      <w:r>
+        <w:t>force</w:t>
+      </w:r>
+    </w:p>
+    <w:p>
+      <w:pPr>
+        <w:spacing w:after="0" w:line="240" w:lineRule="auto"/>
+      </w:pPr>
+    </w:p>
+    <w:p>
+      <w:pPr>
+        <w:spacing w:after="0" w:line="240" w:lineRule="auto"/>
+      </w:pPr>
+      <w:r>
+        <w:t>What role service, besides AD FS, is required when federating on-premises Active Directory with Azure AD when using Azure AD Conne</w:t>
+      </w:r>
+      <w:r>
+        <w:t xml:space="preserve">ct with Windows Server 2012 R2? </w:t>
+      </w:r>
+      <w:r>
+        <w:t>Web application porxy role and accessible to the internet.</w:t>
+      </w:r>
+    </w:p>
+    <w:p>
+      <w:pPr>
+        <w:spacing w:after="0" w:line="240" w:lineRule="auto"/>
+      </w:pPr>
+    </w:p>
+    <w:p>
+      <w:pPr>
+        <w:spacing w:after="0" w:line="240" w:lineRule="auto"/>
+      </w:pPr>
       <w:bookmarkStart w:id="0" w:name="_GoBack"/>
       <w:bookmarkEnd w:id="0"/>
     </w:p>
@@ -1940,6 +2157,119 @@
 <file path=word/numbering.xml><?xml version="1.0" encoding="utf-8"?>
 <w:numbering xmlns:wpc="http://schemas.microsoft.com/office/word/2010/wordprocessingCanvas" xmlns:mc="http://schemas.openxmlformats.org/markup-compatibility/2006" xmlns:o="urn:schemas-microsoft-com:office:office" xmlns:r="http://schemas.openxmlformats.org/officeDocument/2006/relationships" xmlns:m="http://schemas.openxmlformats.org/officeDocument/2006/math" xmlns:v="urn:schemas-microsoft-com:vml" xmlns:wp14="http://schemas.microsoft.com/office/word/2010/wordprocessingDrawing" xmlns:wp="http://schemas.openxmlformats.org/drawingml/2006/wordprocessingDrawing" xmlns:w10="urn:schemas-microsoft-com:office:word" xmlns:w="http://schemas.openxmlformats.org/wordprocessingml/2006/main" xmlns:w14="http://schemas.microsoft.com/office/word/2010/wordml" xmlns:wpg="http://schemas.microsoft.com/office/word/2010/wordprocessingGroup" xmlns:wpi="http://schemas.microsoft.com/office/word/2010/wordprocessingInk" xmlns:wne="http://schemas.microsoft.com/office/word/2006/wordml" xmlns:wps="http://schemas.microsoft.com/office/word/2010/wordprocessingShape" mc:Ignorable="w14 wp14">
   <w:abstractNum w:abstractNumId="0">
+    <w:nsid w:val="022C7334"/>
+    <w:multiLevelType w:val="hybridMultilevel"/>
+    <w:tmpl w:val="D62AB028"/>
+    <w:lvl w:ilvl="0" w:tplc="04090001">
+      <w:start w:val="1"/>
+      <w:numFmt w:val="bullet"/>
+      <w:lvlText w:val=""/>
+      <w:lvlJc w:val="left"/>
+      <w:pPr>
+        <w:ind w:left="720" w:hanging="360"/>
+      </w:pPr>
+      <w:rPr>
+        <w:rFonts w:ascii="Symbol" w:hAnsi="Symbol" w:hint="default"/>
+      </w:rPr>
+    </w:lvl>
+    <w:lvl w:ilvl="1" w:tplc="04090003">
+      <w:start w:val="1"/>
+      <w:numFmt w:val="bullet"/>
+      <w:lvlText w:val="o"/>
+      <w:lvlJc w:val="left"/>
+      <w:pPr>
+        <w:ind w:left="1440" w:hanging="360"/>
+      </w:pPr>
+      <w:rPr>
+        <w:rFonts w:ascii="Courier New" w:hAnsi="Courier New" w:cs="Courier New" w:hint="default"/>
+      </w:rPr>
+    </w:lvl>
+    <w:lvl w:ilvl="2" w:tplc="04090005" w:tentative="1">
+      <w:start w:val="1"/>
+      <w:numFmt w:val="bullet"/>
+      <w:lvlText w:val=""/>
+      <w:lvlJc w:val="left"/>
+      <w:pPr>
+        <w:ind w:left="2160" w:hanging="360"/>
+      </w:pPr>
+      <w:rPr>
+        <w:rFonts w:ascii="Wingdings" w:hAnsi="Wingdings" w:hint="default"/>
+      </w:rPr>
+    </w:lvl>
+    <w:lvl w:ilvl="3" w:tplc="04090001" w:tentative="1">
+      <w:start w:val="1"/>
+      <w:numFmt w:val="bullet"/>
+      <w:lvlText w:val=""/>
+      <w:lvlJc w:val="left"/>
+      <w:pPr>
+        <w:ind w:left="2880" w:hanging="360"/>
+      </w:pPr>
+      <w:rPr>
+        <w:rFonts w:ascii="Symbol" w:hAnsi="Symbol" w:hint="default"/>
+      </w:rPr>
+    </w:lvl>
+    <w:lvl w:ilvl="4" w:tplc="04090003" w:tentative="1">
+      <w:start w:val="1"/>
+      <w:numFmt w:val="bullet"/>
+      <w:lvlText w:val="o"/>
+      <w:lvlJc w:val="left"/>
+      <w:pPr>
+        <w:ind w:left="3600" w:hanging="360"/>
+      </w:pPr>
+      <w:rPr>
+        <w:rFonts w:ascii="Courier New" w:hAnsi="Courier New" w:cs="Courier New" w:hint="default"/>
+      </w:rPr>
+    </w:lvl>
+    <w:lvl w:ilvl="5" w:tplc="04090005" w:tentative="1">
+      <w:start w:val="1"/>
+      <w:numFmt w:val="bullet"/>
+      <w:lvlText w:val=""/>
+      <w:lvlJc w:val="left"/>
+      <w:pPr>
+        <w:ind w:left="4320" w:hanging="360"/>
+      </w:pPr>
+      <w:rPr>
+        <w:rFonts w:ascii="Wingdings" w:hAnsi="Wingdings" w:hint="default"/>
+      </w:rPr>
+    </w:lvl>
+    <w:lvl w:ilvl="6" w:tplc="04090001" w:tentative="1">
+      <w:start w:val="1"/>
+      <w:numFmt w:val="bullet"/>
+      <w:lvlText w:val=""/>
+      <w:lvlJc w:val="left"/>
+      <w:pPr>
+        <w:ind w:left="5040" w:hanging="360"/>
+      </w:pPr>
+      <w:rPr>
+        <w:rFonts w:ascii="Symbol" w:hAnsi="Symbol" w:hint="default"/>
+      </w:rPr>
+    </w:lvl>
+    <w:lvl w:ilvl="7" w:tplc="04090003" w:tentative="1">
+      <w:start w:val="1"/>
+      <w:numFmt w:val="bullet"/>
+      <w:lvlText w:val="o"/>
+      <w:lvlJc w:val="left"/>
+      <w:pPr>
+        <w:ind w:left="5760" w:hanging="360"/>
+      </w:pPr>
+      <w:rPr>
+        <w:rFonts w:ascii="Courier New" w:hAnsi="Courier New" w:cs="Courier New" w:hint="default"/>
+      </w:rPr>
+    </w:lvl>
+    <w:lvl w:ilvl="8" w:tplc="04090005" w:tentative="1">
+      <w:start w:val="1"/>
+      <w:numFmt w:val="bullet"/>
+      <w:lvlText w:val=""/>
+      <w:lvlJc w:val="left"/>
+      <w:pPr>
+        <w:ind w:left="6480" w:hanging="360"/>
+      </w:pPr>
+      <w:rPr>
+        <w:rFonts w:ascii="Wingdings" w:hAnsi="Wingdings" w:hint="default"/>
+      </w:rPr>
+    </w:lvl>
+  </w:abstractNum>
+  <w:abstractNum w:abstractNumId="1">
     <w:nsid w:val="059F5A7D"/>
     <w:multiLevelType w:val="hybridMultilevel"/>
     <w:tmpl w:val="90885474"/>
@@ -2052,7 +2382,7 @@
       </w:rPr>
     </w:lvl>
   </w:abstractNum>
-  <w:abstractNum w:abstractNumId="1">
+  <w:abstractNum w:abstractNumId="2">
     <w:nsid w:val="0E126FB8"/>
     <w:multiLevelType w:val="hybridMultilevel"/>
     <w:tmpl w:val="76481044"/>
@@ -2165,7 +2495,120 @@
       </w:rPr>
     </w:lvl>
   </w:abstractNum>
-  <w:abstractNum w:abstractNumId="2">
+  <w:abstractNum w:abstractNumId="3">
+    <w:nsid w:val="10106F9A"/>
+    <w:multiLevelType w:val="hybridMultilevel"/>
+    <w:tmpl w:val="70F6EDFE"/>
+    <w:lvl w:ilvl="0" w:tplc="04090001">
+      <w:start w:val="1"/>
+      <w:numFmt w:val="bullet"/>
+      <w:lvlText w:val=""/>
+      <w:lvlJc w:val="left"/>
+      <w:pPr>
+        <w:ind w:left="720" w:hanging="360"/>
+      </w:pPr>
+      <w:rPr>
+        <w:rFonts w:ascii="Symbol" w:hAnsi="Symbol" w:hint="default"/>
+      </w:rPr>
+    </w:lvl>
+    <w:lvl w:ilvl="1" w:tplc="04090003" w:tentative="1">
+      <w:start w:val="1"/>
+      <w:numFmt w:val="bullet"/>
+      <w:lvlText w:val="o"/>
+      <w:lvlJc w:val="left"/>
+      <w:pPr>
+        <w:ind w:left="1440" w:hanging="360"/>
+      </w:pPr>
+      <w:rPr>
+        <w:rFonts w:ascii="Courier New" w:hAnsi="Courier New" w:cs="Courier New" w:hint="default"/>
+      </w:rPr>
+    </w:lvl>
+    <w:lvl w:ilvl="2" w:tplc="04090005" w:tentative="1">
+      <w:start w:val="1"/>
+      <w:numFmt w:val="bullet"/>
+      <w:lvlText w:val=""/>
+      <w:lvlJc w:val="left"/>
+      <w:pPr>
+        <w:ind w:left="2160" w:hanging="360"/>
+      </w:pPr>
+      <w:rPr>
+        <w:rFonts w:ascii="Wingdings" w:hAnsi="Wingdings" w:hint="default"/>
+      </w:rPr>
+    </w:lvl>
+    <w:lvl w:ilvl="3" w:tplc="04090001" w:tentative="1">
+      <w:start w:val="1"/>
+      <w:numFmt w:val="bullet"/>
+      <w:lvlText w:val=""/>
+      <w:lvlJc w:val="left"/>
+      <w:pPr>
+        <w:ind w:left="2880" w:hanging="360"/>
+      </w:pPr>
+      <w:rPr>
+        <w:rFonts w:ascii="Symbol" w:hAnsi="Symbol" w:hint="default"/>
+      </w:rPr>
+    </w:lvl>
+    <w:lvl w:ilvl="4" w:tplc="04090003" w:tentative="1">
+      <w:start w:val="1"/>
+      <w:numFmt w:val="bullet"/>
+      <w:lvlText w:val="o"/>
+      <w:lvlJc w:val="left"/>
+      <w:pPr>
+        <w:ind w:left="3600" w:hanging="360"/>
+      </w:pPr>
+      <w:rPr>
+        <w:rFonts w:ascii="Courier New" w:hAnsi="Courier New" w:cs="Courier New" w:hint="default"/>
+      </w:rPr>
+    </w:lvl>
+    <w:lvl w:ilvl="5" w:tplc="04090005" w:tentative="1">
+      <w:start w:val="1"/>
+      <w:numFmt w:val="bullet"/>
+      <w:lvlText w:val=""/>
+      <w:lvlJc w:val="left"/>
+      <w:pPr>
+        <w:ind w:left="4320" w:hanging="360"/>
+      </w:pPr>
+      <w:rPr>
+        <w:rFonts w:ascii="Wingdings" w:hAnsi="Wingdings" w:hint="default"/>
+      </w:rPr>
+    </w:lvl>
+    <w:lvl w:ilvl="6" w:tplc="04090001" w:tentative="1">
+      <w:start w:val="1"/>
+      <w:numFmt w:val="bullet"/>
+      <w:lvlText w:val=""/>
+      <w:lvlJc w:val="left"/>
+      <w:pPr>
+        <w:ind w:left="5040" w:hanging="360"/>
+      </w:pPr>
+      <w:rPr>
+        <w:rFonts w:ascii="Symbol" w:hAnsi="Symbol" w:hint="default"/>
+      </w:rPr>
+    </w:lvl>
+    <w:lvl w:ilvl="7" w:tplc="04090003" w:tentative="1">
+      <w:start w:val="1"/>
+      <w:numFmt w:val="bullet"/>
+      <w:lvlText w:val="o"/>
+      <w:lvlJc w:val="left"/>
+      <w:pPr>
+        <w:ind w:left="5760" w:hanging="360"/>
+      </w:pPr>
+      <w:rPr>
+        <w:rFonts w:ascii="Courier New" w:hAnsi="Courier New" w:cs="Courier New" w:hint="default"/>
+      </w:rPr>
+    </w:lvl>
+    <w:lvl w:ilvl="8" w:tplc="04090005" w:tentative="1">
+      <w:start w:val="1"/>
+      <w:numFmt w:val="bullet"/>
+      <w:lvlText w:val=""/>
+      <w:lvlJc w:val="left"/>
+      <w:pPr>
+        <w:ind w:left="6480" w:hanging="360"/>
+      </w:pPr>
+      <w:rPr>
+        <w:rFonts w:ascii="Wingdings" w:hAnsi="Wingdings" w:hint="default"/>
+      </w:rPr>
+    </w:lvl>
+  </w:abstractNum>
+  <w:abstractNum w:abstractNumId="4">
     <w:nsid w:val="15AD3B30"/>
     <w:multiLevelType w:val="hybridMultilevel"/>
     <w:tmpl w:val="C772185C"/>
@@ -2278,7 +2721,7 @@
       </w:rPr>
     </w:lvl>
   </w:abstractNum>
-  <w:abstractNum w:abstractNumId="3">
+  <w:abstractNum w:abstractNumId="5">
     <w:nsid w:val="1C1F0A59"/>
     <w:multiLevelType w:val="hybridMultilevel"/>
     <w:tmpl w:val="2F48690A"/>
@@ -2391,7 +2834,7 @@
       </w:rPr>
     </w:lvl>
   </w:abstractNum>
-  <w:abstractNum w:abstractNumId="4">
+  <w:abstractNum w:abstractNumId="6">
     <w:nsid w:val="221E180C"/>
     <w:multiLevelType w:val="hybridMultilevel"/>
     <w:tmpl w:val="5CF819D2"/>
@@ -2504,7 +2947,7 @@
       </w:rPr>
     </w:lvl>
   </w:abstractNum>
-  <w:abstractNum w:abstractNumId="5">
+  <w:abstractNum w:abstractNumId="7">
     <w:nsid w:val="25642ACF"/>
     <w:multiLevelType w:val="hybridMultilevel"/>
     <w:tmpl w:val="2886FE1E"/>
@@ -2617,7 +3060,7 @@
       </w:rPr>
     </w:lvl>
   </w:abstractNum>
-  <w:abstractNum w:abstractNumId="6">
+  <w:abstractNum w:abstractNumId="8">
     <w:nsid w:val="26511A0D"/>
     <w:multiLevelType w:val="hybridMultilevel"/>
     <w:tmpl w:val="321A8060"/>
@@ -2730,7 +3173,7 @@
       </w:rPr>
     </w:lvl>
   </w:abstractNum>
-  <w:abstractNum w:abstractNumId="7">
+  <w:abstractNum w:abstractNumId="9">
     <w:nsid w:val="26F25562"/>
     <w:multiLevelType w:val="hybridMultilevel"/>
     <w:tmpl w:val="9BE6586C"/>
@@ -2843,7 +3286,7 @@
       </w:rPr>
     </w:lvl>
   </w:abstractNum>
-  <w:abstractNum w:abstractNumId="8">
+  <w:abstractNum w:abstractNumId="10">
     <w:nsid w:val="2B173BD1"/>
     <w:multiLevelType w:val="hybridMultilevel"/>
     <w:tmpl w:val="0FF6CFD8"/>
@@ -2956,7 +3399,7 @@
       </w:rPr>
     </w:lvl>
   </w:abstractNum>
-  <w:abstractNum w:abstractNumId="9">
+  <w:abstractNum w:abstractNumId="11">
     <w:nsid w:val="2B57769A"/>
     <w:multiLevelType w:val="hybridMultilevel"/>
     <w:tmpl w:val="99909DB6"/>
@@ -3069,7 +3512,7 @@
       </w:rPr>
     </w:lvl>
   </w:abstractNum>
-  <w:abstractNum w:abstractNumId="10">
+  <w:abstractNum w:abstractNumId="12">
     <w:nsid w:val="39C8623F"/>
     <w:multiLevelType w:val="hybridMultilevel"/>
     <w:tmpl w:val="CB6442E4"/>
@@ -3182,7 +3625,7 @@
       </w:rPr>
     </w:lvl>
   </w:abstractNum>
-  <w:abstractNum w:abstractNumId="11">
+  <w:abstractNum w:abstractNumId="13">
     <w:nsid w:val="50D82511"/>
     <w:multiLevelType w:val="hybridMultilevel"/>
     <w:tmpl w:val="81C49D9E"/>
@@ -3295,7 +3738,7 @@
       </w:rPr>
     </w:lvl>
   </w:abstractNum>
-  <w:abstractNum w:abstractNumId="12">
+  <w:abstractNum w:abstractNumId="14">
     <w:nsid w:val="56751AB3"/>
     <w:multiLevelType w:val="hybridMultilevel"/>
     <w:tmpl w:val="185E2DE8"/>
@@ -3408,7 +3851,7 @@
       </w:rPr>
     </w:lvl>
   </w:abstractNum>
-  <w:abstractNum w:abstractNumId="13">
+  <w:abstractNum w:abstractNumId="15">
     <w:nsid w:val="6CEA18BF"/>
     <w:multiLevelType w:val="hybridMultilevel"/>
     <w:tmpl w:val="0AD862F6"/>
@@ -3522,46 +3965,52 @@
     </w:lvl>
   </w:abstractNum>
   <w:num w:numId="1">
-    <w:abstractNumId w:val="0"/>
+    <w:abstractNumId w:val="1"/>
   </w:num>
   <w:num w:numId="2">
+    <w:abstractNumId w:val="6"/>
+  </w:num>
+  <w:num w:numId="3">
+    <w:abstractNumId w:val="15"/>
+  </w:num>
+  <w:num w:numId="4">
+    <w:abstractNumId w:val="13"/>
+  </w:num>
+  <w:num w:numId="5">
+    <w:abstractNumId w:val="11"/>
+  </w:num>
+  <w:num w:numId="6">
+    <w:abstractNumId w:val="5"/>
+  </w:num>
+  <w:num w:numId="7">
+    <w:abstractNumId w:val="12"/>
+  </w:num>
+  <w:num w:numId="8">
+    <w:abstractNumId w:val="2"/>
+  </w:num>
+  <w:num w:numId="9">
+    <w:abstractNumId w:val="10"/>
+  </w:num>
+  <w:num w:numId="10">
+    <w:abstractNumId w:val="7"/>
+  </w:num>
+  <w:num w:numId="11">
     <w:abstractNumId w:val="4"/>
   </w:num>
-  <w:num w:numId="3">
-    <w:abstractNumId w:val="13"/>
-  </w:num>
-  <w:num w:numId="4">
-    <w:abstractNumId w:val="11"/>
-  </w:num>
-  <w:num w:numId="5">
+  <w:num w:numId="12">
     <w:abstractNumId w:val="9"/>
   </w:num>
-  <w:num w:numId="6">
+  <w:num w:numId="13">
+    <w:abstractNumId w:val="14"/>
+  </w:num>
+  <w:num w:numId="14">
+    <w:abstractNumId w:val="8"/>
+  </w:num>
+  <w:num w:numId="15">
     <w:abstractNumId w:val="3"/>
   </w:num>
-  <w:num w:numId="7">
-    <w:abstractNumId w:val="10"/>
-  </w:num>
-  <w:num w:numId="8">
-    <w:abstractNumId w:val="1"/>
-  </w:num>
-  <w:num w:numId="9">
-    <w:abstractNumId w:val="8"/>
-  </w:num>
-  <w:num w:numId="10">
-    <w:abstractNumId w:val="5"/>
-  </w:num>
-  <w:num w:numId="11">
-    <w:abstractNumId w:val="2"/>
-  </w:num>
-  <w:num w:numId="12">
-    <w:abstractNumId w:val="7"/>
-  </w:num>
-  <w:num w:numId="13">
-    <w:abstractNumId w:val="12"/>
-  </w:num>
-  <w:num w:numId="14">
-    <w:abstractNumId w:val="6"/>
+  <w:num w:numId="16">
+    <w:abstractNumId w:val="0"/>
   </w:num>
 </w:numbering>
 </file>

</xml_diff>